<commit_message>
all test cases from Test Suite 10.1 were marked as «Passed»
</commit_message>
<xml_diff>
--- a/lab10/TestSuite/TS_10_1.docx
+++ b/lab10/TestSuite/TS_10_1.docx
@@ -15,7 +15,6 @@
         </w:rPr>
       </w:pPr>
       <w:bookmarkStart w:id="0" w:name="_Hlk99041079"/>
-      <w:proofErr w:type="spellStart"/>
       <w:r>
         <w:rPr>
           <w:b/>
@@ -25,7 +24,6 @@
         </w:rPr>
         <w:t>TestSuite</w:t>
       </w:r>
-      <w:proofErr w:type="spellEnd"/>
       <w:r>
         <w:rPr>
           <w:b/>
@@ -130,7 +128,6 @@
                 <w:lang w:val="uk-UA"/>
               </w:rPr>
             </w:pPr>
-            <w:proofErr w:type="spellStart"/>
             <w:r>
               <w:rPr>
                 <w:rFonts w:ascii="Courier New" w:eastAsia="Courier New" w:hAnsi="Courier New" w:cs="Courier New"/>
@@ -138,49 +135,8 @@
                 <w:szCs w:val="24"/>
                 <w:lang w:val="uk-UA"/>
               </w:rPr>
-              <w:t>Artifact</w:t>
-            </w:r>
-            <w:proofErr w:type="spellEnd"/>
-            <w:r>
-              <w:rPr>
-                <w:rFonts w:ascii="Courier New" w:eastAsia="Courier New" w:hAnsi="Courier New" w:cs="Courier New"/>
-                <w:sz w:val="24"/>
-                <w:szCs w:val="24"/>
-                <w:lang w:val="uk-UA"/>
-              </w:rPr>
-              <w:t xml:space="preserve">: </w:t>
-            </w:r>
-            <w:proofErr w:type="spellStart"/>
-            <w:r>
-              <w:rPr>
-                <w:rFonts w:ascii="Courier New" w:eastAsia="Courier New" w:hAnsi="Courier New" w:cs="Courier New"/>
-                <w:sz w:val="24"/>
-                <w:szCs w:val="24"/>
-                <w:lang w:val="uk-UA"/>
-              </w:rPr>
-              <w:t>Test</w:t>
-            </w:r>
-            <w:proofErr w:type="spellEnd"/>
-            <w:r>
-              <w:rPr>
-                <w:rFonts w:ascii="Courier New" w:eastAsia="Courier New" w:hAnsi="Courier New" w:cs="Courier New"/>
-                <w:sz w:val="24"/>
-                <w:szCs w:val="24"/>
-                <w:lang w:val="uk-UA"/>
-              </w:rPr>
-              <w:t xml:space="preserve"> </w:t>
-            </w:r>
-            <w:proofErr w:type="spellStart"/>
-            <w:r>
-              <w:rPr>
-                <w:rFonts w:ascii="Courier New" w:eastAsia="Courier New" w:hAnsi="Courier New" w:cs="Courier New"/>
-                <w:sz w:val="24"/>
-                <w:szCs w:val="24"/>
-                <w:lang w:val="uk-UA"/>
-              </w:rPr>
-              <w:t>Suite</w:t>
-            </w:r>
-            <w:proofErr w:type="spellEnd"/>
+              <w:t>Artifact: Test Suite</w:t>
+            </w:r>
           </w:p>
         </w:tc>
         <w:tc>
@@ -232,7 +188,6 @@
                 <w:lang w:val="uk-UA"/>
               </w:rPr>
             </w:pPr>
-            <w:proofErr w:type="spellStart"/>
             <w:r>
               <w:rPr>
                 <w:rFonts w:ascii="Arial" w:hAnsi="Arial" w:cs="Arial"/>
@@ -241,53 +196,8 @@
                 <w:szCs w:val="22"/>
                 <w:lang w:val="uk-UA"/>
               </w:rPr>
-              <w:t>Test</w:t>
-            </w:r>
-            <w:proofErr w:type="spellEnd"/>
-            <w:r>
-              <w:rPr>
-                <w:rFonts w:ascii="Arial" w:hAnsi="Arial" w:cs="Arial"/>
-                <w:b/>
-                <w:sz w:val="22"/>
-                <w:szCs w:val="22"/>
-                <w:lang w:val="uk-UA"/>
-              </w:rPr>
-              <w:t xml:space="preserve"> </w:t>
-            </w:r>
-            <w:proofErr w:type="spellStart"/>
-            <w:r>
-              <w:rPr>
-                <w:rFonts w:ascii="Arial" w:hAnsi="Arial" w:cs="Arial"/>
-                <w:b/>
-                <w:sz w:val="22"/>
-                <w:szCs w:val="22"/>
-                <w:lang w:val="uk-UA"/>
-              </w:rPr>
-              <w:t>Suite</w:t>
-            </w:r>
-            <w:proofErr w:type="spellEnd"/>
-            <w:r>
-              <w:rPr>
-                <w:rFonts w:ascii="Arial" w:hAnsi="Arial" w:cs="Arial"/>
-                <w:b/>
-                <w:sz w:val="22"/>
-                <w:szCs w:val="22"/>
-                <w:lang w:val="uk-UA"/>
-              </w:rPr>
-              <w:t xml:space="preserve"> </w:t>
-            </w:r>
-            <w:proofErr w:type="spellStart"/>
-            <w:r>
-              <w:rPr>
-                <w:rFonts w:ascii="Arial" w:hAnsi="Arial" w:cs="Arial"/>
-                <w:b/>
-                <w:sz w:val="22"/>
-                <w:szCs w:val="22"/>
-                <w:lang w:val="uk-UA"/>
-              </w:rPr>
-              <w:t>Description</w:t>
-            </w:r>
-            <w:proofErr w:type="spellEnd"/>
+              <w:t>Test Suite Description</w:t>
+            </w:r>
           </w:p>
         </w:tc>
         <w:tc>
@@ -381,7 +291,6 @@
                 <w:szCs w:val="24"/>
               </w:rPr>
             </w:pPr>
-            <w:proofErr w:type="spellStart"/>
             <w:r>
               <w:rPr>
                 <w:rFonts w:ascii="Courier New" w:eastAsia="Courier New" w:hAnsi="Courier New" w:cs="Courier New"/>
@@ -389,50 +298,32 @@
                 <w:szCs w:val="24"/>
                 <w:lang w:val="uk-UA"/>
               </w:rPr>
-              <w:t>Date</w:t>
-            </w:r>
-            <w:proofErr w:type="spellEnd"/>
+              <w:t xml:space="preserve">Date: </w:t>
+            </w:r>
             <w:r>
               <w:rPr>
                 <w:rFonts w:ascii="Courier New" w:eastAsia="Courier New" w:hAnsi="Courier New" w:cs="Courier New"/>
                 <w:sz w:val="24"/>
                 <w:szCs w:val="24"/>
-                <w:lang w:val="uk-UA"/>
-              </w:rPr>
-              <w:t xml:space="preserve">: </w:t>
+              </w:rPr>
+              <w:t>09</w:t>
             </w:r>
             <w:r>
               <w:rPr>
                 <w:rFonts w:ascii="Courier New" w:eastAsia="Courier New" w:hAnsi="Courier New" w:cs="Courier New"/>
                 <w:sz w:val="24"/>
                 <w:szCs w:val="24"/>
-              </w:rPr>
-              <w:t>09</w:t>
+                <w:lang w:val="uk-UA"/>
+              </w:rPr>
+              <w:t>/</w:t>
             </w:r>
             <w:r>
               <w:rPr>
                 <w:rFonts w:ascii="Courier New" w:eastAsia="Courier New" w:hAnsi="Courier New" w:cs="Courier New"/>
                 <w:sz w:val="24"/>
                 <w:szCs w:val="24"/>
-                <w:lang w:val="uk-UA"/>
-              </w:rPr>
-              <w:t>/</w:t>
-            </w:r>
-            <w:r>
-              <w:rPr>
-                <w:rFonts w:ascii="Courier New" w:eastAsia="Courier New" w:hAnsi="Courier New" w:cs="Courier New"/>
-                <w:sz w:val="24"/>
-                <w:szCs w:val="24"/>
-              </w:rPr>
-              <w:t>0</w:t>
-            </w:r>
-            <w:r>
-              <w:rPr>
-                <w:rFonts w:ascii="Courier New" w:eastAsia="Courier New" w:hAnsi="Courier New" w:cs="Courier New"/>
-                <w:sz w:val="24"/>
-                <w:szCs w:val="24"/>
-              </w:rPr>
-              <w:t>4</w:t>
+              </w:rPr>
+              <w:t>04</w:t>
             </w:r>
             <w:r>
               <w:rPr>
@@ -487,25 +378,7 @@
                 <w:szCs w:val="24"/>
                 <w:lang w:val="uk-UA"/>
               </w:rPr>
-              <w:t xml:space="preserve">Назва </w:t>
-            </w:r>
-            <w:proofErr w:type="spellStart"/>
-            <w:r>
-              <w:rPr>
-                <w:sz w:val="24"/>
-                <w:szCs w:val="24"/>
-                <w:lang w:val="uk-UA"/>
-              </w:rPr>
-              <w:t>проекта</w:t>
-            </w:r>
-            <w:proofErr w:type="spellEnd"/>
-            <w:r>
-              <w:rPr>
-                <w:sz w:val="24"/>
-                <w:szCs w:val="24"/>
-                <w:lang w:val="uk-UA"/>
-              </w:rPr>
-              <w:t xml:space="preserve">/ПЗ / </w:t>
+              <w:t xml:space="preserve">Назва проекта/ПЗ / </w:t>
             </w:r>
           </w:p>
           <w:p>
@@ -766,25 +639,7 @@
                 <w:szCs w:val="24"/>
                 <w:lang w:val="uk-UA"/>
               </w:rPr>
-              <w:t>Автор тест-</w:t>
-            </w:r>
-            <w:proofErr w:type="spellStart"/>
-            <w:r>
-              <w:rPr>
-                <w:sz w:val="24"/>
-                <w:szCs w:val="24"/>
-                <w:lang w:val="uk-UA"/>
-              </w:rPr>
-              <w:t>сьюта</w:t>
-            </w:r>
-            <w:proofErr w:type="spellEnd"/>
-            <w:r>
-              <w:rPr>
-                <w:sz w:val="24"/>
-                <w:szCs w:val="24"/>
-                <w:lang w:val="uk-UA"/>
-              </w:rPr>
-              <w:t xml:space="preserve"> </w:t>
+              <w:t xml:space="preserve">Автор тест-сьюта </w:t>
             </w:r>
             <w:r>
               <w:rPr>
@@ -806,7 +661,6 @@
                 <w:lang w:val="uk-UA"/>
               </w:rPr>
             </w:pPr>
-            <w:proofErr w:type="spellStart"/>
             <w:r>
               <w:rPr>
                 <w:rFonts w:ascii="Arial" w:hAnsi="Arial" w:cs="Arial"/>
@@ -815,53 +669,8 @@
                 <w:szCs w:val="22"/>
                 <w:lang w:val="uk-UA"/>
               </w:rPr>
-              <w:t>Test</w:t>
-            </w:r>
-            <w:proofErr w:type="spellEnd"/>
-            <w:r>
-              <w:rPr>
-                <w:rFonts w:ascii="Arial" w:hAnsi="Arial" w:cs="Arial"/>
-                <w:b/>
-                <w:sz w:val="22"/>
-                <w:szCs w:val="22"/>
-                <w:lang w:val="uk-UA"/>
-              </w:rPr>
-              <w:t xml:space="preserve"> </w:t>
-            </w:r>
-            <w:proofErr w:type="spellStart"/>
-            <w:r>
-              <w:rPr>
-                <w:rFonts w:ascii="Arial" w:hAnsi="Arial" w:cs="Arial"/>
-                <w:b/>
-                <w:sz w:val="22"/>
-                <w:szCs w:val="22"/>
-                <w:lang w:val="uk-UA"/>
-              </w:rPr>
-              <w:t>Suite</w:t>
-            </w:r>
-            <w:proofErr w:type="spellEnd"/>
-            <w:r>
-              <w:rPr>
-                <w:rFonts w:ascii="Arial" w:hAnsi="Arial" w:cs="Arial"/>
-                <w:b/>
-                <w:sz w:val="22"/>
-                <w:szCs w:val="22"/>
-                <w:lang w:val="uk-UA"/>
-              </w:rPr>
-              <w:t xml:space="preserve"> </w:t>
-            </w:r>
-            <w:proofErr w:type="spellStart"/>
-            <w:r>
-              <w:rPr>
-                <w:rFonts w:ascii="Arial" w:hAnsi="Arial" w:cs="Arial"/>
-                <w:b/>
-                <w:sz w:val="22"/>
-                <w:szCs w:val="22"/>
-                <w:lang w:val="uk-UA"/>
-              </w:rPr>
-              <w:t>Author</w:t>
-            </w:r>
-            <w:proofErr w:type="spellEnd"/>
+              <w:t>Test Suite Author</w:t>
+            </w:r>
           </w:p>
         </w:tc>
         <w:tc>
@@ -1119,7 +928,6 @@
                 <w:lang w:val="uk-UA"/>
               </w:rPr>
             </w:pPr>
-            <w:proofErr w:type="spellStart"/>
             <w:r>
               <w:rPr>
                 <w:rFonts w:ascii="Arial" w:hAnsi="Arial" w:cs="Arial"/>
@@ -1128,46 +936,90 @@
                 <w:szCs w:val="22"/>
                 <w:lang w:val="uk-UA"/>
               </w:rPr>
-              <w:t>Test</w:t>
-            </w:r>
-            <w:proofErr w:type="spellEnd"/>
-            <w:r>
+              <w:t>Test Case ID</w:t>
+            </w:r>
+          </w:p>
+        </w:tc>
+        <w:tc>
+          <w:tcPr>
+            <w:tcW w:w="2268" w:type="dxa"/>
+            <w:tcBorders>
+              <w:top w:val="single" w:sz="12" w:space="0" w:color="666666"/>
+              <w:left w:val="single" w:sz="12" w:space="0" w:color="666666"/>
+              <w:bottom w:val="single" w:sz="12" w:space="0" w:color="666666"/>
+              <w:right w:val="single" w:sz="12" w:space="0" w:color="666666"/>
+            </w:tcBorders>
+            <w:shd w:val="clear" w:color="auto" w:fill="D9D9D9"/>
+            <w:tcMar>
+              <w:top w:w="100" w:type="dxa"/>
+              <w:left w:w="100" w:type="dxa"/>
+              <w:bottom w:w="100" w:type="dxa"/>
+              <w:right w:w="100" w:type="dxa"/>
+            </w:tcMar>
+            <w:vAlign w:val="center"/>
+            <w:hideMark/>
+          </w:tcPr>
+          <w:p>
+            <w:pPr>
+              <w:widowControl w:val="0"/>
+              <w:spacing w:line="240" w:lineRule="auto"/>
+              <w:jc w:val="center"/>
               <w:rPr>
                 <w:rFonts w:ascii="Arial" w:hAnsi="Arial" w:cs="Arial"/>
                 <w:b/>
                 <w:sz w:val="22"/>
                 <w:szCs w:val="22"/>
-                <w:lang w:val="uk-UA"/>
-              </w:rPr>
-              <w:t xml:space="preserve"> </w:t>
-            </w:r>
-            <w:proofErr w:type="spellStart"/>
+              </w:rPr>
+            </w:pPr>
             <w:r>
               <w:rPr>
                 <w:rFonts w:ascii="Arial" w:hAnsi="Arial" w:cs="Arial"/>
                 <w:b/>
                 <w:sz w:val="22"/>
                 <w:szCs w:val="22"/>
-                <w:lang w:val="uk-UA"/>
-              </w:rPr>
-              <w:t>Case</w:t>
-            </w:r>
-            <w:proofErr w:type="spellEnd"/>
-            <w:r>
+              </w:rPr>
+              <w:t>Preliminary Steps</w:t>
+            </w:r>
+          </w:p>
+        </w:tc>
+        <w:tc>
+          <w:tcPr>
+            <w:tcW w:w="2693" w:type="dxa"/>
+            <w:tcBorders>
+              <w:top w:val="single" w:sz="12" w:space="0" w:color="666666"/>
+              <w:left w:val="single" w:sz="12" w:space="0" w:color="666666"/>
+              <w:bottom w:val="single" w:sz="12" w:space="0" w:color="666666"/>
+              <w:right w:val="single" w:sz="12" w:space="0" w:color="666666"/>
+            </w:tcBorders>
+            <w:shd w:val="clear" w:color="auto" w:fill="D9D9D9"/>
+            <w:vAlign w:val="center"/>
+          </w:tcPr>
+          <w:p>
+            <w:pPr>
+              <w:widowControl w:val="0"/>
+              <w:spacing w:line="240" w:lineRule="auto"/>
+              <w:jc w:val="center"/>
               <w:rPr>
                 <w:rFonts w:ascii="Arial" w:hAnsi="Arial" w:cs="Arial"/>
                 <w:b/>
                 <w:sz w:val="22"/>
                 <w:szCs w:val="22"/>
-                <w:lang w:val="uk-UA"/>
-              </w:rPr>
-              <w:t xml:space="preserve"> ID</w:t>
-            </w:r>
-          </w:p>
-        </w:tc>
-        <w:tc>
-          <w:tcPr>
-            <w:tcW w:w="2268" w:type="dxa"/>
+              </w:rPr>
+            </w:pPr>
+            <w:r>
+              <w:rPr>
+                <w:rFonts w:ascii="Arial" w:hAnsi="Arial" w:cs="Arial"/>
+                <w:b/>
+                <w:sz w:val="22"/>
+                <w:szCs w:val="22"/>
+              </w:rPr>
+              <w:t>Action (test steps)</w:t>
+            </w:r>
+          </w:p>
+        </w:tc>
+        <w:tc>
+          <w:tcPr>
+            <w:tcW w:w="3402" w:type="dxa"/>
             <w:tcBorders>
               <w:top w:val="single" w:sz="12" w:space="0" w:color="666666"/>
               <w:left w:val="single" w:sz="12" w:space="0" w:color="666666"/>
@@ -1194,6 +1046,7 @@
                 <w:b/>
                 <w:sz w:val="22"/>
                 <w:szCs w:val="22"/>
+                <w:lang w:val="uk-UA"/>
               </w:rPr>
             </w:pPr>
             <w:r>
@@ -1202,14 +1055,15 @@
                 <w:b/>
                 <w:sz w:val="22"/>
                 <w:szCs w:val="22"/>
-              </w:rPr>
-              <w:t>Preliminary Steps</w:t>
-            </w:r>
-          </w:p>
-        </w:tc>
-        <w:tc>
-          <w:tcPr>
-            <w:tcW w:w="2693" w:type="dxa"/>
+                <w:lang w:val="uk-UA"/>
+              </w:rPr>
+              <w:t>Expected Result</w:t>
+            </w:r>
+          </w:p>
+        </w:tc>
+        <w:tc>
+          <w:tcPr>
+            <w:tcW w:w="896" w:type="dxa"/>
             <w:tcBorders>
               <w:top w:val="single" w:sz="12" w:space="0" w:color="666666"/>
               <w:left w:val="single" w:sz="12" w:space="0" w:color="666666"/>
@@ -1217,7 +1071,14 @@
               <w:right w:val="single" w:sz="12" w:space="0" w:color="666666"/>
             </w:tcBorders>
             <w:shd w:val="clear" w:color="auto" w:fill="D9D9D9"/>
-            <w:vAlign w:val="center"/>
+            <w:tcMar>
+              <w:top w:w="100" w:type="dxa"/>
+              <w:left w:w="100" w:type="dxa"/>
+              <w:bottom w:w="100" w:type="dxa"/>
+              <w:right w:w="100" w:type="dxa"/>
+            </w:tcMar>
+            <w:vAlign w:val="center"/>
+            <w:hideMark/>
           </w:tcPr>
           <w:p>
             <w:pPr>
@@ -1229,6 +1090,7 @@
                 <w:b/>
                 <w:sz w:val="22"/>
                 <w:szCs w:val="22"/>
+                <w:lang w:val="uk-UA"/>
               </w:rPr>
             </w:pPr>
             <w:r>
@@ -1237,21 +1099,23 @@
                 <w:b/>
                 <w:sz w:val="22"/>
                 <w:szCs w:val="22"/>
-              </w:rPr>
-              <w:t>Action (test steps)</w:t>
-            </w:r>
-          </w:p>
-        </w:tc>
-        <w:tc>
-          <w:tcPr>
-            <w:tcW w:w="3402" w:type="dxa"/>
+                <w:lang w:val="uk-UA"/>
+              </w:rPr>
+              <w:t>Test Result</w:t>
+            </w:r>
+          </w:p>
+        </w:tc>
+      </w:tr>
+      <w:tr>
+        <w:tc>
+          <w:tcPr>
+            <w:tcW w:w="993" w:type="dxa"/>
             <w:tcBorders>
               <w:top w:val="single" w:sz="12" w:space="0" w:color="666666"/>
               <w:left w:val="single" w:sz="12" w:space="0" w:color="666666"/>
               <w:bottom w:val="single" w:sz="12" w:space="0" w:color="666666"/>
               <w:right w:val="single" w:sz="12" w:space="0" w:color="666666"/>
             </w:tcBorders>
-            <w:shd w:val="clear" w:color="auto" w:fill="D9D9D9"/>
             <w:tcMar>
               <w:top w:w="100" w:type="dxa"/>
               <w:left w:w="100" w:type="dxa"/>
@@ -1267,59 +1131,49 @@
               <w:spacing w:line="240" w:lineRule="auto"/>
               <w:jc w:val="center"/>
               <w:rPr>
-                <w:rFonts w:ascii="Arial" w:hAnsi="Arial" w:cs="Arial"/>
-                <w:b/>
-                <w:sz w:val="22"/>
-                <w:szCs w:val="22"/>
-                <w:lang w:val="uk-UA"/>
-              </w:rPr>
-            </w:pPr>
-            <w:proofErr w:type="spellStart"/>
-            <w:r>
-              <w:rPr>
-                <w:rFonts w:ascii="Arial" w:hAnsi="Arial" w:cs="Arial"/>
-                <w:b/>
-                <w:sz w:val="22"/>
-                <w:szCs w:val="22"/>
-                <w:lang w:val="uk-UA"/>
-              </w:rPr>
-              <w:t>Expected</w:t>
-            </w:r>
-            <w:proofErr w:type="spellEnd"/>
-            <w:r>
-              <w:rPr>
-                <w:rFonts w:ascii="Arial" w:hAnsi="Arial" w:cs="Arial"/>
-                <w:b/>
-                <w:sz w:val="22"/>
-                <w:szCs w:val="22"/>
-                <w:lang w:val="uk-UA"/>
-              </w:rPr>
-              <w:t xml:space="preserve"> </w:t>
-            </w:r>
-            <w:proofErr w:type="spellStart"/>
-            <w:r>
-              <w:rPr>
-                <w:rFonts w:ascii="Arial" w:hAnsi="Arial" w:cs="Arial"/>
-                <w:b/>
-                <w:sz w:val="22"/>
-                <w:szCs w:val="22"/>
-                <w:lang w:val="uk-UA"/>
-              </w:rPr>
-              <w:t>Result</w:t>
-            </w:r>
-            <w:proofErr w:type="spellEnd"/>
-          </w:p>
-        </w:tc>
-        <w:tc>
-          <w:tcPr>
-            <w:tcW w:w="896" w:type="dxa"/>
+                <w:rFonts w:ascii="Arial Narrow" w:hAnsi="Arial Narrow"/>
+                <w:sz w:val="20"/>
+                <w:szCs w:val="20"/>
+                <w:lang w:val="uk-UA"/>
+              </w:rPr>
+            </w:pPr>
+            <w:r>
+              <w:rPr>
+                <w:rFonts w:ascii="Arial Narrow" w:hAnsi="Arial Narrow"/>
+                <w:sz w:val="20"/>
+                <w:szCs w:val="20"/>
+                <w:lang w:val="uk-UA"/>
+              </w:rPr>
+              <w:t>T</w:t>
+            </w:r>
+            <w:r>
+              <w:rPr>
+                <w:rFonts w:ascii="Arial Narrow" w:hAnsi="Arial Narrow"/>
+                <w:sz w:val="20"/>
+                <w:szCs w:val="20"/>
+              </w:rPr>
+              <w:t>C-</w:t>
+            </w:r>
+            <w:r>
+              <w:rPr>
+                <w:rFonts w:ascii="Arial Narrow" w:hAnsi="Arial Narrow"/>
+                <w:sz w:val="20"/>
+                <w:szCs w:val="20"/>
+                <w:lang w:val="uk-UA"/>
+              </w:rPr>
+              <w:t>01</w:t>
+            </w:r>
+          </w:p>
+        </w:tc>
+        <w:tc>
+          <w:tcPr>
+            <w:tcW w:w="2268" w:type="dxa"/>
             <w:tcBorders>
               <w:top w:val="single" w:sz="12" w:space="0" w:color="666666"/>
               <w:left w:val="single" w:sz="12" w:space="0" w:color="666666"/>
               <w:bottom w:val="single" w:sz="12" w:space="0" w:color="666666"/>
               <w:right w:val="single" w:sz="12" w:space="0" w:color="666666"/>
             </w:tcBorders>
-            <w:shd w:val="clear" w:color="auto" w:fill="D9D9D9"/>
             <w:tcMar>
               <w:top w:w="100" w:type="dxa"/>
               <w:left w:w="100" w:type="dxa"/>
@@ -1335,68 +1189,62 @@
               <w:spacing w:line="240" w:lineRule="auto"/>
               <w:jc w:val="center"/>
               <w:rPr>
-                <w:rFonts w:ascii="Arial" w:hAnsi="Arial" w:cs="Arial"/>
-                <w:b/>
-                <w:sz w:val="22"/>
-                <w:szCs w:val="22"/>
-                <w:lang w:val="uk-UA"/>
-              </w:rPr>
-            </w:pPr>
-            <w:proofErr w:type="spellStart"/>
-            <w:r>
-              <w:rPr>
-                <w:rFonts w:ascii="Arial" w:hAnsi="Arial" w:cs="Arial"/>
-                <w:b/>
-                <w:sz w:val="22"/>
-                <w:szCs w:val="22"/>
-                <w:lang w:val="uk-UA"/>
-              </w:rPr>
-              <w:t>Test</w:t>
-            </w:r>
-            <w:proofErr w:type="spellEnd"/>
-            <w:r>
-              <w:rPr>
-                <w:rFonts w:ascii="Arial" w:hAnsi="Arial" w:cs="Arial"/>
-                <w:b/>
-                <w:sz w:val="22"/>
-                <w:szCs w:val="22"/>
-                <w:lang w:val="uk-UA"/>
-              </w:rPr>
-              <w:t xml:space="preserve"> </w:t>
-            </w:r>
-            <w:proofErr w:type="spellStart"/>
-            <w:r>
-              <w:rPr>
-                <w:rFonts w:ascii="Arial" w:hAnsi="Arial" w:cs="Arial"/>
-                <w:b/>
-                <w:sz w:val="22"/>
-                <w:szCs w:val="22"/>
-                <w:lang w:val="uk-UA"/>
-              </w:rPr>
-              <w:t>Result</w:t>
-            </w:r>
-            <w:proofErr w:type="spellEnd"/>
-          </w:p>
-        </w:tc>
-      </w:tr>
-      <w:tr>
-        <w:tc>
-          <w:tcPr>
-            <w:tcW w:w="993" w:type="dxa"/>
+                <w:rFonts w:ascii="Arial" w:eastAsia="Arial" w:hAnsi="Arial" w:cs="Arial"/>
+                <w:sz w:val="20"/>
+                <w:szCs w:val="20"/>
+              </w:rPr>
+            </w:pPr>
+            <w:r>
+              <w:rPr>
+                <w:rFonts w:ascii="Arial" w:eastAsia="Arial" w:hAnsi="Arial" w:cs="Arial"/>
+                <w:sz w:val="20"/>
+                <w:szCs w:val="20"/>
+                <w:lang w:val="uk-UA"/>
+              </w:rPr>
+              <w:t xml:space="preserve">Вихідний файл: </w:t>
+            </w:r>
+            <w:r>
+              <w:rPr>
+                <w:rFonts w:ascii="Arial" w:eastAsia="Arial" w:hAnsi="Arial" w:cs="Arial"/>
+                <w:sz w:val="20"/>
+                <w:szCs w:val="20"/>
+              </w:rPr>
+              <w:t>outputText.txt</w:t>
+            </w:r>
+          </w:p>
+          <w:p>
+            <w:pPr>
+              <w:widowControl w:val="0"/>
+              <w:spacing w:line="240" w:lineRule="auto"/>
+              <w:jc w:val="center"/>
+              <w:rPr>
+                <w:rFonts w:ascii="Arial" w:eastAsia="Arial" w:hAnsi="Arial" w:cs="Arial"/>
+                <w:sz w:val="20"/>
+                <w:szCs w:val="20"/>
+                <w:lang w:val="uk-UA"/>
+              </w:rPr>
+            </w:pPr>
+            <w:r>
+              <w:rPr>
+                <w:rFonts w:ascii="Arial" w:eastAsia="Arial" w:hAnsi="Arial" w:cs="Arial"/>
+                <w:sz w:val="20"/>
+                <w:szCs w:val="20"/>
+                <w:lang w:val="uk-UA"/>
+              </w:rPr>
+              <w:t>Вміст: порожній</w:t>
+            </w:r>
+          </w:p>
+        </w:tc>
+        <w:tc>
+          <w:tcPr>
+            <w:tcW w:w="2693" w:type="dxa"/>
             <w:tcBorders>
               <w:top w:val="single" w:sz="12" w:space="0" w:color="666666"/>
               <w:left w:val="single" w:sz="12" w:space="0" w:color="666666"/>
               <w:bottom w:val="single" w:sz="12" w:space="0" w:color="666666"/>
               <w:right w:val="single" w:sz="12" w:space="0" w:color="666666"/>
             </w:tcBorders>
-            <w:tcMar>
-              <w:top w:w="100" w:type="dxa"/>
-              <w:left w:w="100" w:type="dxa"/>
-              <w:bottom w:w="100" w:type="dxa"/>
-              <w:right w:w="100" w:type="dxa"/>
-            </w:tcMar>
-            <w:vAlign w:val="center"/>
-            <w:hideMark/>
+            <w:vAlign w:val="center"/>
           </w:tcPr>
           <w:p>
             <w:pPr>
@@ -1404,43 +1252,26 @@
               <w:spacing w:line="240" w:lineRule="auto"/>
               <w:jc w:val="center"/>
               <w:rPr>
-                <w:rFonts w:ascii="Arial Narrow" w:hAnsi="Arial Narrow"/>
-                <w:sz w:val="20"/>
-                <w:szCs w:val="20"/>
-                <w:lang w:val="uk-UA"/>
-              </w:rPr>
-            </w:pPr>
-            <w:r>
-              <w:rPr>
-                <w:rFonts w:ascii="Arial Narrow" w:hAnsi="Arial Narrow"/>
-                <w:sz w:val="20"/>
-                <w:szCs w:val="20"/>
-                <w:lang w:val="uk-UA"/>
-              </w:rPr>
-              <w:t>T</w:t>
-            </w:r>
-            <w:r>
-              <w:rPr>
-                <w:rFonts w:ascii="Arial Narrow" w:hAnsi="Arial Narrow"/>
-                <w:sz w:val="20"/>
-                <w:szCs w:val="20"/>
-              </w:rPr>
-              <w:t>C-</w:t>
-            </w:r>
-            <w:r>
-              <w:rPr>
-                <w:rFonts w:ascii="Arial Narrow" w:hAnsi="Arial Narrow"/>
-                <w:sz w:val="20"/>
-                <w:szCs w:val="20"/>
-                <w:lang w:val="uk-UA"/>
-              </w:rPr>
-              <w:t>01</w:t>
-            </w:r>
-          </w:p>
-        </w:tc>
-        <w:tc>
-          <w:tcPr>
-            <w:tcW w:w="2268" w:type="dxa"/>
+                <w:rFonts w:ascii="Arial" w:eastAsia="Courier New" w:hAnsi="Arial" w:cs="Arial"/>
+                <w:sz w:val="20"/>
+                <w:szCs w:val="20"/>
+                <w:lang w:val="uk-UA"/>
+              </w:rPr>
+            </w:pPr>
+            <w:r>
+              <w:rPr>
+                <w:rFonts w:ascii="Arial" w:eastAsia="Courier New" w:hAnsi="Arial" w:cs="Arial"/>
+                <w:sz w:val="20"/>
+                <w:szCs w:val="20"/>
+                <w:lang w:val="uk-UA"/>
+              </w:rPr>
+              <w:t>Виклик функції, що відповідає за запис авторської інформації</w:t>
+            </w:r>
+          </w:p>
+        </w:tc>
+        <w:tc>
+          <w:tcPr>
+            <w:tcW w:w="3402" w:type="dxa"/>
             <w:tcBorders>
               <w:top w:val="single" w:sz="12" w:space="0" w:color="666666"/>
               <w:left w:val="single" w:sz="12" w:space="0" w:color="666666"/>
@@ -1460,64 +1291,108 @@
             <w:pPr>
               <w:widowControl w:val="0"/>
               <w:spacing w:line="240" w:lineRule="auto"/>
-              <w:jc w:val="center"/>
-              <w:rPr>
-                <w:rFonts w:ascii="Arial" w:eastAsia="Arial" w:hAnsi="Arial" w:cs="Arial"/>
-                <w:sz w:val="20"/>
-                <w:szCs w:val="20"/>
-              </w:rPr>
-            </w:pPr>
-            <w:r>
-              <w:rPr>
-                <w:rFonts w:ascii="Arial" w:eastAsia="Arial" w:hAnsi="Arial" w:cs="Arial"/>
-                <w:sz w:val="20"/>
-                <w:szCs w:val="20"/>
-                <w:lang w:val="uk-UA"/>
-              </w:rPr>
-              <w:t xml:space="preserve">Вихідний файл: </w:t>
-            </w:r>
-            <w:r>
-              <w:rPr>
-                <w:rFonts w:ascii="Arial" w:eastAsia="Arial" w:hAnsi="Arial" w:cs="Arial"/>
-                <w:sz w:val="20"/>
-                <w:szCs w:val="20"/>
-              </w:rPr>
-              <w:t>outputText.txt</w:t>
-            </w:r>
-          </w:p>
-          <w:p>
-            <w:pPr>
-              <w:widowControl w:val="0"/>
-              <w:spacing w:line="240" w:lineRule="auto"/>
-              <w:jc w:val="center"/>
-              <w:rPr>
-                <w:rFonts w:ascii="Arial" w:eastAsia="Arial" w:hAnsi="Arial" w:cs="Arial"/>
-                <w:sz w:val="20"/>
-                <w:szCs w:val="20"/>
-                <w:lang w:val="uk-UA"/>
-              </w:rPr>
-            </w:pPr>
-            <w:r>
-              <w:rPr>
-                <w:rFonts w:ascii="Arial" w:eastAsia="Arial" w:hAnsi="Arial" w:cs="Arial"/>
-                <w:sz w:val="20"/>
-                <w:szCs w:val="20"/>
-                <w:lang w:val="uk-UA"/>
-              </w:rPr>
-              <w:t>Вміст: порожній</w:t>
-            </w:r>
-          </w:p>
-        </w:tc>
-        <w:tc>
-          <w:tcPr>
-            <w:tcW w:w="2693" w:type="dxa"/>
+              <w:jc w:val="left"/>
+              <w:rPr>
+                <w:rFonts w:ascii="Arial Narrow" w:eastAsia="Courier New" w:hAnsi="Arial Narrow" w:cs="Courier New"/>
+                <w:sz w:val="20"/>
+                <w:szCs w:val="20"/>
+                <w:lang w:val="uk-UA"/>
+              </w:rPr>
+            </w:pPr>
+            <w:r>
+              <w:rPr>
+                <w:rFonts w:ascii="Arial Narrow" w:eastAsia="Courier New" w:hAnsi="Arial Narrow" w:cs="Courier New"/>
+                <w:sz w:val="20"/>
+                <w:szCs w:val="20"/>
+                <w:lang w:val="uk-UA"/>
+              </w:rPr>
+              <w:t>Вміст файлу:</w:t>
+            </w:r>
+          </w:p>
+          <w:p>
+            <w:pPr>
+              <w:widowControl w:val="0"/>
+              <w:spacing w:line="240" w:lineRule="auto"/>
+              <w:jc w:val="left"/>
+              <w:rPr>
+                <w:rFonts w:ascii="Arial Narrow" w:eastAsia="Courier New" w:hAnsi="Arial Narrow" w:cs="Courier New"/>
+                <w:sz w:val="16"/>
+                <w:szCs w:val="16"/>
+                <w:lang w:val="uk-UA"/>
+              </w:rPr>
+            </w:pPr>
+            <w:r>
+              <w:rPr>
+                <w:rFonts w:ascii="Arial Narrow" w:eastAsia="Courier New" w:hAnsi="Arial Narrow" w:cs="Courier New"/>
+                <w:sz w:val="16"/>
+                <w:szCs w:val="16"/>
+                <w:lang w:val="uk-UA"/>
+              </w:rPr>
+              <w:t>Модуль розробив Барамба Андрій</w:t>
+            </w:r>
+          </w:p>
+          <w:p>
+            <w:pPr>
+              <w:widowControl w:val="0"/>
+              <w:spacing w:line="240" w:lineRule="auto"/>
+              <w:jc w:val="left"/>
+              <w:rPr>
+                <w:rFonts w:ascii="Arial Narrow" w:eastAsia="Courier New" w:hAnsi="Arial Narrow" w:cs="Courier New"/>
+                <w:sz w:val="16"/>
+                <w:szCs w:val="16"/>
+                <w:lang w:val="uk-UA"/>
+              </w:rPr>
+            </w:pPr>
+            <w:r>
+              <w:rPr>
+                <w:rFonts w:ascii="Arial Narrow" w:eastAsia="Courier New" w:hAnsi="Arial Narrow" w:cs="Courier New"/>
+                <w:sz w:val="16"/>
+                <w:szCs w:val="16"/>
+                <w:lang w:val="uk-UA"/>
+              </w:rPr>
+              <w:t>Центральноукраїнський Національний Технічний Університет</w:t>
+            </w:r>
+          </w:p>
+          <w:p>
+            <w:pPr>
+              <w:widowControl w:val="0"/>
+              <w:spacing w:line="240" w:lineRule="auto"/>
+              <w:jc w:val="left"/>
+              <w:rPr>
+                <w:rFonts w:ascii="Courier New" w:eastAsia="Courier New" w:hAnsi="Courier New" w:cs="Courier New"/>
+                <w:sz w:val="20"/>
+                <w:szCs w:val="20"/>
+                <w:lang w:val="uk-UA"/>
+              </w:rPr>
+            </w:pPr>
+            <w:r>
+              <w:rPr>
+                <w:rFonts w:ascii="Arial Narrow" w:eastAsia="Courier New" w:hAnsi="Arial Narrow" w:cs="Courier New"/>
+                <w:sz w:val="16"/>
+                <w:szCs w:val="16"/>
+                <w:lang w:val="uk-UA"/>
+              </w:rPr>
+              <w:t xml:space="preserve">Кропивницький, Україна, 2022 </w:t>
+            </w:r>
+          </w:p>
+        </w:tc>
+        <w:tc>
+          <w:tcPr>
+            <w:tcW w:w="896" w:type="dxa"/>
             <w:tcBorders>
               <w:top w:val="single" w:sz="12" w:space="0" w:color="666666"/>
               <w:left w:val="single" w:sz="12" w:space="0" w:color="666666"/>
               <w:bottom w:val="single" w:sz="12" w:space="0" w:color="666666"/>
               <w:right w:val="single" w:sz="12" w:space="0" w:color="666666"/>
             </w:tcBorders>
-            <w:vAlign w:val="center"/>
+            <w:tcMar>
+              <w:top w:w="100" w:type="dxa"/>
+              <w:left w:w="100" w:type="dxa"/>
+              <w:bottom w:w="100" w:type="dxa"/>
+              <w:right w:w="100" w:type="dxa"/>
+            </w:tcMar>
+            <w:vAlign w:val="center"/>
+            <w:hideMark/>
           </w:tcPr>
           <w:p>
             <w:pPr>
@@ -1525,26 +1400,26 @@
               <w:spacing w:line="240" w:lineRule="auto"/>
               <w:jc w:val="center"/>
               <w:rPr>
-                <w:rFonts w:ascii="Arial" w:eastAsia="Courier New" w:hAnsi="Arial" w:cs="Arial"/>
-                <w:sz w:val="20"/>
-                <w:szCs w:val="20"/>
-                <w:lang w:val="uk-UA"/>
-              </w:rPr>
-            </w:pPr>
-            <w:r>
-              <w:rPr>
-                <w:rFonts w:ascii="Arial" w:eastAsia="Courier New" w:hAnsi="Arial" w:cs="Arial"/>
-                <w:sz w:val="20"/>
-                <w:szCs w:val="20"/>
-                <w:lang w:val="uk-UA"/>
-              </w:rPr>
-              <w:t>Виклик функції, що відповідає за запис авторської інформації</w:t>
-            </w:r>
-          </w:p>
-        </w:tc>
-        <w:tc>
-          <w:tcPr>
-            <w:tcW w:w="3402" w:type="dxa"/>
+                <w:rFonts w:ascii="Arial" w:hAnsi="Arial" w:cs="Arial"/>
+                <w:sz w:val="20"/>
+                <w:szCs w:val="20"/>
+              </w:rPr>
+            </w:pPr>
+            <w:r>
+              <w:rPr>
+                <w:rFonts w:ascii="Arial" w:hAnsi="Arial" w:cs="Arial"/>
+                <w:sz w:val="20"/>
+                <w:szCs w:val="20"/>
+              </w:rPr>
+              <w:t>Passed</w:t>
+            </w:r>
+          </w:p>
+        </w:tc>
+      </w:tr>
+      <w:tr>
+        <w:tc>
+          <w:tcPr>
+            <w:tcW w:w="993" w:type="dxa"/>
             <w:tcBorders>
               <w:top w:val="single" w:sz="12" w:space="0" w:color="666666"/>
               <w:left w:val="single" w:sz="12" w:space="0" w:color="666666"/>
@@ -1564,103 +1439,45 @@
             <w:pPr>
               <w:widowControl w:val="0"/>
               <w:spacing w:line="240" w:lineRule="auto"/>
-              <w:jc w:val="left"/>
-              <w:rPr>
-                <w:rFonts w:ascii="Arial Narrow" w:eastAsia="Courier New" w:hAnsi="Arial Narrow" w:cs="Courier New"/>
-                <w:sz w:val="20"/>
-                <w:szCs w:val="20"/>
-                <w:lang w:val="uk-UA"/>
-              </w:rPr>
-            </w:pPr>
-            <w:r>
-              <w:rPr>
-                <w:rFonts w:ascii="Arial Narrow" w:eastAsia="Courier New" w:hAnsi="Arial Narrow" w:cs="Courier New"/>
-                <w:sz w:val="20"/>
-                <w:szCs w:val="20"/>
-                <w:lang w:val="uk-UA"/>
-              </w:rPr>
-              <w:t>Вміст файлу:</w:t>
-            </w:r>
-          </w:p>
-          <w:p>
-            <w:pPr>
-              <w:widowControl w:val="0"/>
-              <w:spacing w:line="240" w:lineRule="auto"/>
-              <w:jc w:val="left"/>
-              <w:rPr>
-                <w:rFonts w:ascii="Arial Narrow" w:eastAsia="Courier New" w:hAnsi="Arial Narrow" w:cs="Courier New"/>
-                <w:sz w:val="16"/>
-                <w:szCs w:val="16"/>
-                <w:lang w:val="uk-UA"/>
-              </w:rPr>
-            </w:pPr>
-            <w:r>
-              <w:rPr>
-                <w:rFonts w:ascii="Arial Narrow" w:eastAsia="Courier New" w:hAnsi="Arial Narrow" w:cs="Courier New"/>
-                <w:sz w:val="16"/>
-                <w:szCs w:val="16"/>
-                <w:lang w:val="uk-UA"/>
-              </w:rPr>
-              <w:t>Модуль розробив Барамба Андрій</w:t>
-            </w:r>
-          </w:p>
-          <w:p>
-            <w:pPr>
-              <w:widowControl w:val="0"/>
-              <w:spacing w:line="240" w:lineRule="auto"/>
-              <w:jc w:val="left"/>
-              <w:rPr>
-                <w:rFonts w:ascii="Arial Narrow" w:eastAsia="Courier New" w:hAnsi="Arial Narrow" w:cs="Courier New"/>
-                <w:sz w:val="16"/>
-                <w:szCs w:val="16"/>
-                <w:lang w:val="uk-UA"/>
-              </w:rPr>
-            </w:pPr>
-            <w:r>
-              <w:rPr>
-                <w:rFonts w:ascii="Arial Narrow" w:eastAsia="Courier New" w:hAnsi="Arial Narrow" w:cs="Courier New"/>
-                <w:sz w:val="16"/>
-                <w:szCs w:val="16"/>
-                <w:lang w:val="uk-UA"/>
-              </w:rPr>
-              <w:t>Центральноукраїнський Національний Технічний Університет</w:t>
-            </w:r>
-          </w:p>
-          <w:p>
-            <w:pPr>
-              <w:widowControl w:val="0"/>
-              <w:spacing w:line="240" w:lineRule="auto"/>
-              <w:jc w:val="left"/>
-              <w:rPr>
-                <w:rFonts w:ascii="Courier New" w:eastAsia="Courier New" w:hAnsi="Courier New" w:cs="Courier New"/>
-                <w:sz w:val="20"/>
-                <w:szCs w:val="20"/>
-                <w:lang w:val="uk-UA"/>
-              </w:rPr>
-            </w:pPr>
-            <w:r>
-              <w:rPr>
-                <w:rFonts w:ascii="Arial Narrow" w:eastAsia="Courier New" w:hAnsi="Arial Narrow" w:cs="Courier New"/>
-                <w:sz w:val="16"/>
-                <w:szCs w:val="16"/>
-                <w:lang w:val="uk-UA"/>
-              </w:rPr>
-              <w:t>Кропивницький, Україна, 2022</w:t>
-            </w:r>
-            <w:r>
-              <w:rPr>
-                <w:rFonts w:ascii="Arial Narrow" w:eastAsia="Courier New" w:hAnsi="Arial Narrow" w:cs="Courier New"/>
-                <w:sz w:val="16"/>
-                <w:szCs w:val="16"/>
-                <w:lang w:val="uk-UA"/>
-              </w:rPr>
-              <w:t xml:space="preserve"> </w:t>
-            </w:r>
-          </w:p>
-        </w:tc>
-        <w:tc>
-          <w:tcPr>
-            <w:tcW w:w="896" w:type="dxa"/>
+              <w:jc w:val="center"/>
+              <w:rPr>
+                <w:rFonts w:ascii="Arial Narrow" w:hAnsi="Arial Narrow"/>
+                <w:sz w:val="20"/>
+                <w:szCs w:val="20"/>
+                <w:lang w:val="uk-UA"/>
+              </w:rPr>
+            </w:pPr>
+            <w:r>
+              <w:rPr>
+                <w:rFonts w:ascii="Arial Narrow" w:hAnsi="Arial Narrow"/>
+                <w:sz w:val="20"/>
+                <w:szCs w:val="20"/>
+                <w:lang w:val="uk-UA"/>
+              </w:rPr>
+              <w:t>T</w:t>
+            </w:r>
+            <w:r>
+              <w:rPr>
+                <w:rFonts w:ascii="Arial Narrow" w:hAnsi="Arial Narrow"/>
+                <w:sz w:val="20"/>
+                <w:szCs w:val="20"/>
+              </w:rPr>
+              <w:t>C-</w:t>
+            </w:r>
+            <w:r>
+              <w:rPr>
+                <w:rFonts w:ascii="Arial Narrow" w:hAnsi="Arial Narrow"/>
+                <w:sz w:val="20"/>
+                <w:szCs w:val="20"/>
+                <w:lang w:val="uk-UA"/>
+              </w:rPr>
+              <w:t>02</w:t>
+            </w:r>
+          </w:p>
+        </w:tc>
+        <w:tc>
+          <w:tcPr>
+            <w:tcW w:w="2268" w:type="dxa"/>
             <w:tcBorders>
               <w:top w:val="single" w:sz="12" w:space="0" w:color="666666"/>
               <w:left w:val="single" w:sz="12" w:space="0" w:color="666666"/>
@@ -1682,32 +1499,61 @@
               <w:spacing w:line="240" w:lineRule="auto"/>
               <w:jc w:val="center"/>
               <w:rPr>
-                <w:rFonts w:ascii="Arial" w:hAnsi="Arial" w:cs="Arial"/>
-                <w:sz w:val="20"/>
-                <w:szCs w:val="20"/>
-              </w:rPr>
-            </w:pPr>
-          </w:p>
-        </w:tc>
-      </w:tr>
-      <w:tr>
-        <w:tc>
-          <w:tcPr>
-            <w:tcW w:w="993" w:type="dxa"/>
+                <w:rFonts w:ascii="Arial" w:eastAsia="Arial" w:hAnsi="Arial" w:cs="Arial"/>
+                <w:sz w:val="20"/>
+                <w:szCs w:val="20"/>
+              </w:rPr>
+            </w:pPr>
+            <w:r>
+              <w:rPr>
+                <w:rFonts w:ascii="Arial" w:eastAsia="Arial" w:hAnsi="Arial" w:cs="Arial"/>
+                <w:sz w:val="20"/>
+                <w:szCs w:val="20"/>
+                <w:lang w:val="uk-UA"/>
+              </w:rPr>
+              <w:t xml:space="preserve">Вихідний файл: </w:t>
+            </w:r>
+            <w:r>
+              <w:rPr>
+                <w:rFonts w:ascii="Arial" w:eastAsia="Arial" w:hAnsi="Arial" w:cs="Arial"/>
+                <w:sz w:val="20"/>
+                <w:szCs w:val="20"/>
+              </w:rPr>
+              <w:t>outputText.txt</w:t>
+            </w:r>
+          </w:p>
+          <w:p>
+            <w:pPr>
+              <w:widowControl w:val="0"/>
+              <w:spacing w:line="240" w:lineRule="auto"/>
+              <w:jc w:val="center"/>
+              <w:rPr>
+                <w:rFonts w:ascii="Arial" w:eastAsia="Arial" w:hAnsi="Arial" w:cs="Arial"/>
+                <w:sz w:val="20"/>
+                <w:szCs w:val="20"/>
+              </w:rPr>
+            </w:pPr>
+            <w:r>
+              <w:rPr>
+                <w:rFonts w:ascii="Arial" w:eastAsia="Arial" w:hAnsi="Arial" w:cs="Arial"/>
+                <w:sz w:val="20"/>
+                <w:szCs w:val="20"/>
+                <w:lang w:val="uk-UA"/>
+              </w:rPr>
+              <w:t>Вміст: порожній</w:t>
+            </w:r>
+          </w:p>
+        </w:tc>
+        <w:tc>
+          <w:tcPr>
+            <w:tcW w:w="2693" w:type="dxa"/>
             <w:tcBorders>
               <w:top w:val="single" w:sz="12" w:space="0" w:color="666666"/>
               <w:left w:val="single" w:sz="12" w:space="0" w:color="666666"/>
               <w:bottom w:val="single" w:sz="12" w:space="0" w:color="666666"/>
               <w:right w:val="single" w:sz="12" w:space="0" w:color="666666"/>
             </w:tcBorders>
-            <w:tcMar>
-              <w:top w:w="100" w:type="dxa"/>
-              <w:left w:w="100" w:type="dxa"/>
-              <w:bottom w:w="100" w:type="dxa"/>
-              <w:right w:w="100" w:type="dxa"/>
-            </w:tcMar>
-            <w:vAlign w:val="center"/>
-            <w:hideMark/>
+            <w:vAlign w:val="center"/>
           </w:tcPr>
           <w:p>
             <w:pPr>
@@ -1715,43 +1561,26 @@
               <w:spacing w:line="240" w:lineRule="auto"/>
               <w:jc w:val="center"/>
               <w:rPr>
-                <w:rFonts w:ascii="Arial Narrow" w:hAnsi="Arial Narrow"/>
-                <w:sz w:val="20"/>
-                <w:szCs w:val="20"/>
-                <w:lang w:val="uk-UA"/>
-              </w:rPr>
-            </w:pPr>
-            <w:r>
-              <w:rPr>
-                <w:rFonts w:ascii="Arial Narrow" w:hAnsi="Arial Narrow"/>
-                <w:sz w:val="20"/>
-                <w:szCs w:val="20"/>
-                <w:lang w:val="uk-UA"/>
-              </w:rPr>
-              <w:t>T</w:t>
-            </w:r>
-            <w:r>
-              <w:rPr>
-                <w:rFonts w:ascii="Arial Narrow" w:hAnsi="Arial Narrow"/>
-                <w:sz w:val="20"/>
-                <w:szCs w:val="20"/>
-              </w:rPr>
-              <w:t>C-</w:t>
-            </w:r>
-            <w:r>
-              <w:rPr>
-                <w:rFonts w:ascii="Arial Narrow" w:hAnsi="Arial Narrow"/>
-                <w:sz w:val="20"/>
-                <w:szCs w:val="20"/>
-                <w:lang w:val="uk-UA"/>
-              </w:rPr>
-              <w:t>02</w:t>
-            </w:r>
-          </w:p>
-        </w:tc>
-        <w:tc>
-          <w:tcPr>
-            <w:tcW w:w="2268" w:type="dxa"/>
+                <w:rFonts w:ascii="Arial" w:eastAsia="Courier New" w:hAnsi="Arial" w:cs="Arial"/>
+                <w:sz w:val="20"/>
+                <w:szCs w:val="20"/>
+                <w:lang w:val="uk-UA"/>
+              </w:rPr>
+            </w:pPr>
+            <w:r>
+              <w:rPr>
+                <w:rFonts w:ascii="Arial" w:eastAsia="Courier New" w:hAnsi="Arial" w:cs="Arial"/>
+                <w:sz w:val="20"/>
+                <w:szCs w:val="20"/>
+                <w:lang w:val="uk-UA"/>
+              </w:rPr>
+              <w:t>Виклик функції, що відповідає за запис випадкового числа від 10 до 100</w:t>
+            </w:r>
+          </w:p>
+        </w:tc>
+        <w:tc>
+          <w:tcPr>
+            <w:tcW w:w="3402" w:type="dxa"/>
             <w:tcBorders>
               <w:top w:val="single" w:sz="12" w:space="0" w:color="666666"/>
               <w:left w:val="single" w:sz="12" w:space="0" w:color="666666"/>
@@ -1771,63 +1600,72 @@
             <w:pPr>
               <w:widowControl w:val="0"/>
               <w:spacing w:line="240" w:lineRule="auto"/>
-              <w:jc w:val="center"/>
-              <w:rPr>
-                <w:rFonts w:ascii="Arial" w:eastAsia="Arial" w:hAnsi="Arial" w:cs="Arial"/>
-                <w:sz w:val="20"/>
-                <w:szCs w:val="20"/>
-              </w:rPr>
-            </w:pPr>
-            <w:r>
-              <w:rPr>
-                <w:rFonts w:ascii="Arial" w:eastAsia="Arial" w:hAnsi="Arial" w:cs="Arial"/>
-                <w:sz w:val="20"/>
-                <w:szCs w:val="20"/>
-                <w:lang w:val="uk-UA"/>
-              </w:rPr>
-              <w:t xml:space="preserve">Вихідний файл: </w:t>
-            </w:r>
-            <w:r>
-              <w:rPr>
-                <w:rFonts w:ascii="Arial" w:eastAsia="Arial" w:hAnsi="Arial" w:cs="Arial"/>
-                <w:sz w:val="20"/>
-                <w:szCs w:val="20"/>
-              </w:rPr>
-              <w:t>outputText.txt</w:t>
-            </w:r>
-          </w:p>
-          <w:p>
-            <w:pPr>
-              <w:widowControl w:val="0"/>
-              <w:spacing w:line="240" w:lineRule="auto"/>
-              <w:jc w:val="center"/>
-              <w:rPr>
-                <w:rFonts w:ascii="Arial" w:eastAsia="Arial" w:hAnsi="Arial" w:cs="Arial"/>
-                <w:sz w:val="20"/>
-                <w:szCs w:val="20"/>
-              </w:rPr>
-            </w:pPr>
-            <w:r>
-              <w:rPr>
-                <w:rFonts w:ascii="Arial" w:eastAsia="Arial" w:hAnsi="Arial" w:cs="Arial"/>
-                <w:sz w:val="20"/>
-                <w:szCs w:val="20"/>
-                <w:lang w:val="uk-UA"/>
-              </w:rPr>
-              <w:t>Вміст: порожній</w:t>
-            </w:r>
-          </w:p>
-        </w:tc>
-        <w:tc>
-          <w:tcPr>
-            <w:tcW w:w="2693" w:type="dxa"/>
+              <w:jc w:val="left"/>
+              <w:rPr>
+                <w:rFonts w:ascii="Arial Narrow" w:eastAsia="Courier New" w:hAnsi="Arial Narrow" w:cs="Courier New"/>
+                <w:sz w:val="20"/>
+                <w:szCs w:val="20"/>
+                <w:lang w:val="uk-UA"/>
+              </w:rPr>
+            </w:pPr>
+            <w:r>
+              <w:rPr>
+                <w:rFonts w:ascii="Arial Narrow" w:eastAsia="Courier New" w:hAnsi="Arial Narrow" w:cs="Courier New"/>
+                <w:sz w:val="20"/>
+                <w:szCs w:val="20"/>
+                <w:lang w:val="uk-UA"/>
+              </w:rPr>
+              <w:t>Вміст файлу:</w:t>
+            </w:r>
+          </w:p>
+          <w:p>
+            <w:pPr>
+              <w:widowControl w:val="0"/>
+              <w:spacing w:line="240" w:lineRule="auto"/>
+              <w:jc w:val="left"/>
+              <w:rPr>
+                <w:rFonts w:ascii="Courier New" w:eastAsia="Courier New" w:hAnsi="Courier New" w:cs="Courier New"/>
+                <w:sz w:val="20"/>
+                <w:szCs w:val="20"/>
+              </w:rPr>
+            </w:pPr>
+            <w:r>
+              <w:rPr>
+                <w:rFonts w:ascii="Arial Narrow" w:eastAsia="Courier New" w:hAnsi="Arial Narrow" w:cs="Courier New"/>
+                <w:sz w:val="20"/>
+                <w:szCs w:val="20"/>
+                <w:lang w:val="uk-UA"/>
+              </w:rPr>
+              <w:t>Повинно міститися в</w:t>
+            </w:r>
+            <w:r>
+              <w:rPr>
+                <w:rFonts w:ascii="Arial Narrow" w:eastAsia="Courier New" w:hAnsi="Arial Narrow" w:cs="Courier New"/>
+                <w:sz w:val="20"/>
+                <w:szCs w:val="20"/>
+                <w:lang w:val="uk-UA"/>
+              </w:rPr>
+              <w:t>ипадкове число від 10 до 100</w:t>
+            </w:r>
+          </w:p>
+        </w:tc>
+        <w:tc>
+          <w:tcPr>
+            <w:tcW w:w="896" w:type="dxa"/>
             <w:tcBorders>
               <w:top w:val="single" w:sz="12" w:space="0" w:color="666666"/>
               <w:left w:val="single" w:sz="12" w:space="0" w:color="666666"/>
               <w:bottom w:val="single" w:sz="12" w:space="0" w:color="666666"/>
               <w:right w:val="single" w:sz="12" w:space="0" w:color="666666"/>
             </w:tcBorders>
-            <w:vAlign w:val="center"/>
+            <w:tcMar>
+              <w:top w:w="100" w:type="dxa"/>
+              <w:left w:w="100" w:type="dxa"/>
+              <w:bottom w:w="100" w:type="dxa"/>
+              <w:right w:w="100" w:type="dxa"/>
+            </w:tcMar>
+            <w:vAlign w:val="center"/>
+            <w:hideMark/>
           </w:tcPr>
           <w:p>
             <w:pPr>
@@ -1835,26 +1673,26 @@
               <w:spacing w:line="240" w:lineRule="auto"/>
               <w:jc w:val="center"/>
               <w:rPr>
-                <w:rFonts w:ascii="Arial" w:eastAsia="Courier New" w:hAnsi="Arial" w:cs="Arial"/>
-                <w:sz w:val="20"/>
-                <w:szCs w:val="20"/>
-                <w:lang w:val="uk-UA"/>
-              </w:rPr>
-            </w:pPr>
-            <w:r>
-              <w:rPr>
-                <w:rFonts w:ascii="Arial" w:eastAsia="Courier New" w:hAnsi="Arial" w:cs="Arial"/>
-                <w:sz w:val="20"/>
-                <w:szCs w:val="20"/>
-                <w:lang w:val="uk-UA"/>
-              </w:rPr>
-              <w:t>Виклик функції, що відповідає за запис випадкового числа від 10 до 100</w:t>
-            </w:r>
-          </w:p>
-        </w:tc>
-        <w:tc>
-          <w:tcPr>
-            <w:tcW w:w="3402" w:type="dxa"/>
+                <w:rFonts w:ascii="Arial" w:hAnsi="Arial" w:cs="Arial"/>
+                <w:sz w:val="20"/>
+                <w:szCs w:val="20"/>
+              </w:rPr>
+            </w:pPr>
+            <w:r>
+              <w:rPr>
+                <w:rFonts w:ascii="Arial" w:hAnsi="Arial" w:cs="Arial"/>
+                <w:sz w:val="20"/>
+                <w:szCs w:val="20"/>
+              </w:rPr>
+              <w:t>Passed</w:t>
+            </w:r>
+          </w:p>
+        </w:tc>
+      </w:tr>
+      <w:tr>
+        <w:tc>
+          <w:tcPr>
+            <w:tcW w:w="993" w:type="dxa"/>
             <w:tcBorders>
               <w:top w:val="single" w:sz="12" w:space="0" w:color="666666"/>
               <w:left w:val="single" w:sz="12" w:space="0" w:color="666666"/>
@@ -1874,58 +1712,45 @@
             <w:pPr>
               <w:widowControl w:val="0"/>
               <w:spacing w:line="240" w:lineRule="auto"/>
-              <w:jc w:val="left"/>
-              <w:rPr>
-                <w:rFonts w:ascii="Arial Narrow" w:eastAsia="Courier New" w:hAnsi="Arial Narrow" w:cs="Courier New"/>
-                <w:sz w:val="20"/>
-                <w:szCs w:val="20"/>
-                <w:lang w:val="uk-UA"/>
-              </w:rPr>
-            </w:pPr>
-            <w:r>
-              <w:rPr>
-                <w:rFonts w:ascii="Arial Narrow" w:eastAsia="Courier New" w:hAnsi="Arial Narrow" w:cs="Courier New"/>
-                <w:sz w:val="20"/>
-                <w:szCs w:val="20"/>
-                <w:lang w:val="uk-UA"/>
-              </w:rPr>
-              <w:t>Вміст файлу:</w:t>
-            </w:r>
-          </w:p>
-          <w:p>
-            <w:pPr>
-              <w:widowControl w:val="0"/>
-              <w:spacing w:line="240" w:lineRule="auto"/>
-              <w:jc w:val="left"/>
-              <w:rPr>
-                <w:rFonts w:ascii="Courier New" w:eastAsia="Courier New" w:hAnsi="Courier New" w:cs="Courier New"/>
-                <w:sz w:val="20"/>
-                <w:szCs w:val="20"/>
-              </w:rPr>
-            </w:pPr>
-            <w:r>
-              <w:rPr>
-                <w:rFonts w:ascii="Arial Narrow" w:eastAsia="Courier New" w:hAnsi="Arial Narrow" w:cs="Courier New"/>
-                <w:sz w:val="20"/>
-                <w:szCs w:val="20"/>
-                <w:lang w:val="uk-UA"/>
-              </w:rPr>
-              <w:t>Повинно міститися в</w:t>
-            </w:r>
-            <w:r>
-              <w:rPr>
-                <w:rFonts w:ascii="Arial Narrow" w:eastAsia="Courier New" w:hAnsi="Arial Narrow" w:cs="Courier New"/>
-                <w:sz w:val="20"/>
-                <w:szCs w:val="20"/>
-                <w:lang w:val="uk-UA"/>
-              </w:rPr>
-              <w:t>ипадкове число від 10 до 100</w:t>
-            </w:r>
-          </w:p>
-        </w:tc>
-        <w:tc>
-          <w:tcPr>
-            <w:tcW w:w="896" w:type="dxa"/>
+              <w:jc w:val="center"/>
+              <w:rPr>
+                <w:rFonts w:ascii="Arial Narrow" w:hAnsi="Arial Narrow"/>
+                <w:sz w:val="20"/>
+                <w:szCs w:val="20"/>
+                <w:lang w:val="uk-UA"/>
+              </w:rPr>
+            </w:pPr>
+            <w:r>
+              <w:rPr>
+                <w:rFonts w:ascii="Arial Narrow" w:hAnsi="Arial Narrow"/>
+                <w:sz w:val="20"/>
+                <w:szCs w:val="20"/>
+                <w:lang w:val="uk-UA"/>
+              </w:rPr>
+              <w:t>T</w:t>
+            </w:r>
+            <w:r>
+              <w:rPr>
+                <w:rFonts w:ascii="Arial Narrow" w:hAnsi="Arial Narrow"/>
+                <w:sz w:val="20"/>
+                <w:szCs w:val="20"/>
+              </w:rPr>
+              <w:t>C-</w:t>
+            </w:r>
+            <w:r>
+              <w:rPr>
+                <w:rFonts w:ascii="Arial Narrow" w:hAnsi="Arial Narrow"/>
+                <w:sz w:val="20"/>
+                <w:szCs w:val="20"/>
+                <w:lang w:val="uk-UA"/>
+              </w:rPr>
+              <w:t>03</w:t>
+            </w:r>
+          </w:p>
+        </w:tc>
+        <w:tc>
+          <w:tcPr>
+            <w:tcW w:w="2268" w:type="dxa"/>
             <w:tcBorders>
               <w:top w:val="single" w:sz="12" w:space="0" w:color="666666"/>
               <w:left w:val="single" w:sz="12" w:space="0" w:color="666666"/>
@@ -1947,32 +1772,61 @@
               <w:spacing w:line="240" w:lineRule="auto"/>
               <w:jc w:val="center"/>
               <w:rPr>
-                <w:rFonts w:ascii="Arial" w:hAnsi="Arial" w:cs="Arial"/>
-                <w:sz w:val="20"/>
-                <w:szCs w:val="20"/>
-              </w:rPr>
-            </w:pPr>
-          </w:p>
-        </w:tc>
-      </w:tr>
-      <w:tr>
-        <w:tc>
-          <w:tcPr>
-            <w:tcW w:w="993" w:type="dxa"/>
+                <w:rFonts w:ascii="Arial" w:eastAsia="Arial" w:hAnsi="Arial" w:cs="Arial"/>
+                <w:sz w:val="20"/>
+                <w:szCs w:val="20"/>
+              </w:rPr>
+            </w:pPr>
+            <w:r>
+              <w:rPr>
+                <w:rFonts w:ascii="Arial" w:eastAsia="Arial" w:hAnsi="Arial" w:cs="Arial"/>
+                <w:sz w:val="20"/>
+                <w:szCs w:val="20"/>
+                <w:lang w:val="uk-UA"/>
+              </w:rPr>
+              <w:t xml:space="preserve">Вихідний файл: </w:t>
+            </w:r>
+            <w:r>
+              <w:rPr>
+                <w:rFonts w:ascii="Arial" w:eastAsia="Arial" w:hAnsi="Arial" w:cs="Arial"/>
+                <w:sz w:val="20"/>
+                <w:szCs w:val="20"/>
+              </w:rPr>
+              <w:t>outputText.txt</w:t>
+            </w:r>
+          </w:p>
+          <w:p>
+            <w:pPr>
+              <w:widowControl w:val="0"/>
+              <w:spacing w:line="240" w:lineRule="auto"/>
+              <w:jc w:val="center"/>
+              <w:rPr>
+                <w:rFonts w:ascii="Arial" w:eastAsia="Arial" w:hAnsi="Arial" w:cs="Arial"/>
+                <w:sz w:val="20"/>
+                <w:szCs w:val="20"/>
+              </w:rPr>
+            </w:pPr>
+            <w:r>
+              <w:rPr>
+                <w:rFonts w:ascii="Arial" w:eastAsia="Arial" w:hAnsi="Arial" w:cs="Arial"/>
+                <w:sz w:val="20"/>
+                <w:szCs w:val="20"/>
+                <w:lang w:val="uk-UA"/>
+              </w:rPr>
+              <w:t>Вміст: порожній</w:t>
+            </w:r>
+          </w:p>
+        </w:tc>
+        <w:tc>
+          <w:tcPr>
+            <w:tcW w:w="2693" w:type="dxa"/>
             <w:tcBorders>
               <w:top w:val="single" w:sz="12" w:space="0" w:color="666666"/>
               <w:left w:val="single" w:sz="12" w:space="0" w:color="666666"/>
               <w:bottom w:val="single" w:sz="12" w:space="0" w:color="666666"/>
               <w:right w:val="single" w:sz="12" w:space="0" w:color="666666"/>
             </w:tcBorders>
-            <w:tcMar>
-              <w:top w:w="100" w:type="dxa"/>
-              <w:left w:w="100" w:type="dxa"/>
-              <w:bottom w:w="100" w:type="dxa"/>
-              <w:right w:w="100" w:type="dxa"/>
-            </w:tcMar>
-            <w:vAlign w:val="center"/>
-            <w:hideMark/>
+            <w:vAlign w:val="center"/>
           </w:tcPr>
           <w:p>
             <w:pPr>
@@ -1980,43 +1834,46 @@
               <w:spacing w:line="240" w:lineRule="auto"/>
               <w:jc w:val="center"/>
               <w:rPr>
-                <w:rFonts w:ascii="Arial Narrow" w:hAnsi="Arial Narrow"/>
-                <w:sz w:val="20"/>
-                <w:szCs w:val="20"/>
-                <w:lang w:val="uk-UA"/>
-              </w:rPr>
-            </w:pPr>
-            <w:r>
-              <w:rPr>
-                <w:rFonts w:ascii="Arial Narrow" w:hAnsi="Arial Narrow"/>
-                <w:sz w:val="20"/>
-                <w:szCs w:val="20"/>
-                <w:lang w:val="uk-UA"/>
-              </w:rPr>
-              <w:t>T</w:t>
-            </w:r>
-            <w:r>
-              <w:rPr>
-                <w:rFonts w:ascii="Arial Narrow" w:hAnsi="Arial Narrow"/>
-                <w:sz w:val="20"/>
-                <w:szCs w:val="20"/>
-              </w:rPr>
-              <w:t>C-</w:t>
-            </w:r>
-            <w:r>
-              <w:rPr>
-                <w:rFonts w:ascii="Arial Narrow" w:hAnsi="Arial Narrow"/>
-                <w:sz w:val="20"/>
-                <w:szCs w:val="20"/>
-                <w:lang w:val="uk-UA"/>
-              </w:rPr>
-              <w:t>03</w:t>
-            </w:r>
-          </w:p>
-        </w:tc>
-        <w:tc>
-          <w:tcPr>
-            <w:tcW w:w="2268" w:type="dxa"/>
+                <w:rFonts w:ascii="Arial" w:eastAsia="Courier New" w:hAnsi="Arial" w:cs="Arial"/>
+                <w:sz w:val="20"/>
+                <w:szCs w:val="20"/>
+                <w:lang w:val="uk-UA"/>
+              </w:rPr>
+            </w:pPr>
+            <w:r>
+              <w:rPr>
+                <w:rFonts w:ascii="Arial" w:eastAsia="Courier New" w:hAnsi="Arial" w:cs="Arial"/>
+                <w:sz w:val="20"/>
+                <w:szCs w:val="20"/>
+                <w:lang w:val="uk-UA"/>
+              </w:rPr>
+              <w:t xml:space="preserve">Виклик функції, що відповідає за запис повідомлення про наявність/відсутність пунктуаційних помилок у вірші із </w:t>
+            </w:r>
+            <w:r>
+              <w:rPr>
+                <w:rFonts w:ascii="Arial" w:eastAsia="Courier New" w:hAnsi="Arial" w:cs="Arial"/>
+                <w:i/>
+                <w:iCs/>
+                <w:sz w:val="20"/>
+                <w:szCs w:val="20"/>
+                <w:lang w:val="uk-UA"/>
+              </w:rPr>
+              <w:t>вхідного</w:t>
+            </w:r>
+            <w:r>
+              <w:rPr>
+                <w:rFonts w:ascii="Arial" w:eastAsia="Courier New" w:hAnsi="Arial" w:cs="Arial"/>
+                <w:sz w:val="20"/>
+                <w:szCs w:val="20"/>
+                <w:lang w:val="uk-UA"/>
+              </w:rPr>
+              <w:t xml:space="preserve"> файлу (порівняно з оригіналом) </w:t>
+            </w:r>
+          </w:p>
+        </w:tc>
+        <w:tc>
+          <w:tcPr>
+            <w:tcW w:w="3402" w:type="dxa"/>
             <w:tcBorders>
               <w:top w:val="single" w:sz="12" w:space="0" w:color="666666"/>
               <w:left w:val="single" w:sz="12" w:space="0" w:color="666666"/>
@@ -2036,63 +1893,63 @@
             <w:pPr>
               <w:widowControl w:val="0"/>
               <w:spacing w:line="240" w:lineRule="auto"/>
-              <w:jc w:val="center"/>
-              <w:rPr>
-                <w:rFonts w:ascii="Arial" w:eastAsia="Arial" w:hAnsi="Arial" w:cs="Arial"/>
-                <w:sz w:val="20"/>
-                <w:szCs w:val="20"/>
-              </w:rPr>
-            </w:pPr>
-            <w:r>
-              <w:rPr>
-                <w:rFonts w:ascii="Arial" w:eastAsia="Arial" w:hAnsi="Arial" w:cs="Arial"/>
-                <w:sz w:val="20"/>
-                <w:szCs w:val="20"/>
-                <w:lang w:val="uk-UA"/>
-              </w:rPr>
-              <w:t xml:space="preserve">Вихідний файл: </w:t>
-            </w:r>
-            <w:r>
-              <w:rPr>
-                <w:rFonts w:ascii="Arial" w:eastAsia="Arial" w:hAnsi="Arial" w:cs="Arial"/>
-                <w:sz w:val="20"/>
-                <w:szCs w:val="20"/>
-              </w:rPr>
-              <w:t>outputText.txt</w:t>
-            </w:r>
-          </w:p>
-          <w:p>
-            <w:pPr>
-              <w:widowControl w:val="0"/>
-              <w:spacing w:line="240" w:lineRule="auto"/>
-              <w:jc w:val="center"/>
-              <w:rPr>
-                <w:rFonts w:ascii="Arial" w:eastAsia="Arial" w:hAnsi="Arial" w:cs="Arial"/>
-                <w:sz w:val="20"/>
-                <w:szCs w:val="20"/>
-              </w:rPr>
-            </w:pPr>
-            <w:r>
-              <w:rPr>
-                <w:rFonts w:ascii="Arial" w:eastAsia="Arial" w:hAnsi="Arial" w:cs="Arial"/>
-                <w:sz w:val="20"/>
-                <w:szCs w:val="20"/>
-                <w:lang w:val="uk-UA"/>
-              </w:rPr>
-              <w:t>Вміст: порожній</w:t>
-            </w:r>
-          </w:p>
-        </w:tc>
-        <w:tc>
-          <w:tcPr>
-            <w:tcW w:w="2693" w:type="dxa"/>
+              <w:jc w:val="left"/>
+              <w:rPr>
+                <w:rFonts w:ascii="Arial Narrow" w:eastAsia="Courier New" w:hAnsi="Arial Narrow" w:cs="Courier New"/>
+                <w:sz w:val="20"/>
+                <w:szCs w:val="20"/>
+                <w:lang w:val="uk-UA"/>
+              </w:rPr>
+            </w:pPr>
+            <w:r>
+              <w:rPr>
+                <w:rFonts w:ascii="Arial Narrow" w:eastAsia="Courier New" w:hAnsi="Arial Narrow" w:cs="Courier New"/>
+                <w:sz w:val="20"/>
+                <w:szCs w:val="20"/>
+                <w:lang w:val="uk-UA"/>
+              </w:rPr>
+              <w:t>Вміст файлу:</w:t>
+            </w:r>
+          </w:p>
+          <w:p>
+            <w:pPr>
+              <w:widowControl w:val="0"/>
+              <w:spacing w:line="240" w:lineRule="auto"/>
+              <w:jc w:val="left"/>
+              <w:rPr>
+                <w:rFonts w:ascii="Courier New" w:eastAsia="Courier New" w:hAnsi="Courier New" w:cs="Courier New"/>
+                <w:sz w:val="20"/>
+                <w:szCs w:val="20"/>
+              </w:rPr>
+            </w:pPr>
+            <w:r>
+              <w:rPr>
+                <w:rFonts w:ascii="Arial Narrow" w:eastAsia="Courier New" w:hAnsi="Arial Narrow" w:cs="Courier New"/>
+                <w:sz w:val="16"/>
+                <w:szCs w:val="16"/>
+                <w:lang w:val="uk-UA"/>
+              </w:rPr>
+              <w:t>Відповідно до авторського оригіналу, у вхідному файлі пунктуаційних помилок немає</w:t>
+            </w:r>
+          </w:p>
+        </w:tc>
+        <w:tc>
+          <w:tcPr>
+            <w:tcW w:w="896" w:type="dxa"/>
             <w:tcBorders>
               <w:top w:val="single" w:sz="12" w:space="0" w:color="666666"/>
               <w:left w:val="single" w:sz="12" w:space="0" w:color="666666"/>
               <w:bottom w:val="single" w:sz="12" w:space="0" w:color="666666"/>
               <w:right w:val="single" w:sz="12" w:space="0" w:color="666666"/>
             </w:tcBorders>
-            <w:vAlign w:val="center"/>
+            <w:tcMar>
+              <w:top w:w="100" w:type="dxa"/>
+              <w:left w:w="100" w:type="dxa"/>
+              <w:bottom w:w="100" w:type="dxa"/>
+              <w:right w:w="100" w:type="dxa"/>
+            </w:tcMar>
+            <w:vAlign w:val="center"/>
+            <w:hideMark/>
           </w:tcPr>
           <w:p>
             <w:pPr>
@@ -2100,134 +1957,19 @@
               <w:spacing w:line="240" w:lineRule="auto"/>
               <w:jc w:val="center"/>
               <w:rPr>
-                <w:rFonts w:ascii="Arial" w:eastAsia="Courier New" w:hAnsi="Arial" w:cs="Arial"/>
-                <w:sz w:val="20"/>
-                <w:szCs w:val="20"/>
-                <w:lang w:val="uk-UA"/>
-              </w:rPr>
-            </w:pPr>
-            <w:r>
-              <w:rPr>
-                <w:rFonts w:ascii="Arial" w:eastAsia="Courier New" w:hAnsi="Arial" w:cs="Arial"/>
-                <w:sz w:val="20"/>
-                <w:szCs w:val="20"/>
-                <w:lang w:val="uk-UA"/>
-              </w:rPr>
-              <w:t xml:space="preserve">Виклик функції, що відповідає за запис повідомлення про наявність/відсутність пунктуаційних помилок у вірші із </w:t>
-            </w:r>
-            <w:r>
-              <w:rPr>
-                <w:rFonts w:ascii="Arial" w:eastAsia="Courier New" w:hAnsi="Arial" w:cs="Arial"/>
-                <w:i/>
-                <w:iCs/>
-                <w:sz w:val="20"/>
-                <w:szCs w:val="20"/>
-                <w:lang w:val="uk-UA"/>
-              </w:rPr>
-              <w:t>вхідного</w:t>
-            </w:r>
-            <w:r>
-              <w:rPr>
-                <w:rFonts w:ascii="Arial" w:eastAsia="Courier New" w:hAnsi="Arial" w:cs="Arial"/>
-                <w:sz w:val="20"/>
-                <w:szCs w:val="20"/>
-                <w:lang w:val="uk-UA"/>
-              </w:rPr>
-              <w:t xml:space="preserve"> файлу (порівняно з оригіналом) </w:t>
-            </w:r>
-          </w:p>
-        </w:tc>
-        <w:tc>
-          <w:tcPr>
-            <w:tcW w:w="3402" w:type="dxa"/>
-            <w:tcBorders>
-              <w:top w:val="single" w:sz="12" w:space="0" w:color="666666"/>
-              <w:left w:val="single" w:sz="12" w:space="0" w:color="666666"/>
-              <w:bottom w:val="single" w:sz="12" w:space="0" w:color="666666"/>
-              <w:right w:val="single" w:sz="12" w:space="0" w:color="666666"/>
-            </w:tcBorders>
-            <w:tcMar>
-              <w:top w:w="100" w:type="dxa"/>
-              <w:left w:w="100" w:type="dxa"/>
-              <w:bottom w:w="100" w:type="dxa"/>
-              <w:right w:w="100" w:type="dxa"/>
-            </w:tcMar>
-            <w:vAlign w:val="center"/>
-            <w:hideMark/>
-          </w:tcPr>
-          <w:p>
-            <w:pPr>
-              <w:widowControl w:val="0"/>
-              <w:spacing w:line="240" w:lineRule="auto"/>
-              <w:jc w:val="left"/>
-              <w:rPr>
-                <w:rFonts w:ascii="Arial Narrow" w:eastAsia="Courier New" w:hAnsi="Arial Narrow" w:cs="Courier New"/>
-                <w:sz w:val="20"/>
-                <w:szCs w:val="20"/>
-                <w:lang w:val="uk-UA"/>
-              </w:rPr>
-            </w:pPr>
-            <w:r>
-              <w:rPr>
-                <w:rFonts w:ascii="Arial Narrow" w:eastAsia="Courier New" w:hAnsi="Arial Narrow" w:cs="Courier New"/>
-                <w:sz w:val="20"/>
-                <w:szCs w:val="20"/>
-                <w:lang w:val="uk-UA"/>
-              </w:rPr>
-              <w:t>Вміст файлу:</w:t>
-            </w:r>
-          </w:p>
-          <w:p>
-            <w:pPr>
-              <w:widowControl w:val="0"/>
-              <w:spacing w:line="240" w:lineRule="auto"/>
-              <w:jc w:val="left"/>
-              <w:rPr>
-                <w:rFonts w:ascii="Courier New" w:eastAsia="Courier New" w:hAnsi="Courier New" w:cs="Courier New"/>
-                <w:sz w:val="20"/>
-                <w:szCs w:val="20"/>
-              </w:rPr>
-            </w:pPr>
-            <w:r>
-              <w:rPr>
-                <w:rFonts w:ascii="Arial Narrow" w:eastAsia="Courier New" w:hAnsi="Arial Narrow" w:cs="Courier New"/>
-                <w:sz w:val="16"/>
-                <w:szCs w:val="16"/>
-                <w:lang w:val="uk-UA"/>
-              </w:rPr>
-              <w:t>Відповідно до авторського оригіналу, у вхідному файлі пунктуаційних помилок немає</w:t>
-            </w:r>
-          </w:p>
-        </w:tc>
-        <w:tc>
-          <w:tcPr>
-            <w:tcW w:w="896" w:type="dxa"/>
-            <w:tcBorders>
-              <w:top w:val="single" w:sz="12" w:space="0" w:color="666666"/>
-              <w:left w:val="single" w:sz="12" w:space="0" w:color="666666"/>
-              <w:bottom w:val="single" w:sz="12" w:space="0" w:color="666666"/>
-              <w:right w:val="single" w:sz="12" w:space="0" w:color="666666"/>
-            </w:tcBorders>
-            <w:tcMar>
-              <w:top w:w="100" w:type="dxa"/>
-              <w:left w:w="100" w:type="dxa"/>
-              <w:bottom w:w="100" w:type="dxa"/>
-              <w:right w:w="100" w:type="dxa"/>
-            </w:tcMar>
-            <w:vAlign w:val="center"/>
-            <w:hideMark/>
-          </w:tcPr>
-          <w:p>
-            <w:pPr>
-              <w:widowControl w:val="0"/>
-              <w:spacing w:line="240" w:lineRule="auto"/>
-              <w:jc w:val="center"/>
-              <w:rPr>
                 <w:rFonts w:ascii="Arial" w:hAnsi="Arial" w:cs="Arial"/>
                 <w:sz w:val="20"/>
                 <w:szCs w:val="20"/>
               </w:rPr>
             </w:pPr>
+            <w:r>
+              <w:rPr>
+                <w:rFonts w:ascii="Arial" w:hAnsi="Arial" w:cs="Arial"/>
+                <w:sz w:val="20"/>
+                <w:szCs w:val="20"/>
+              </w:rPr>
+              <w:t>Passed</w:t>
+            </w:r>
           </w:p>
         </w:tc>
       </w:tr>

</xml_diff>